<commit_message>
Updated R code, tables, and presentations
</commit_message>
<xml_diff>
--- a/Presentation/SOC5800_2019_Fall_FinalProject_Reanalysis_Tables.docx
+++ b/Presentation/SOC5800_2019_Fall_FinalProject_Reanalysis_Tables.docx
@@ -5219,7 +5219,9 @@
         <w:t>` as dependent variable</w:t>
       </w:r>
     </w:p>
-    <w:p/>
+    <w:p>
+      <w:bookmarkStart w:id="0" w:name="_GoBack"/>
+    </w:p>
     <w:tbl>
       <w:tblPr>
         <w:tblStyle w:val="TableGrid"/>
@@ -5243,6 +5245,7 @@
           <w:tcPr>
             <w:tcW w:w="3210" w:type="dxa"/>
           </w:tcPr>
+          <w:bookmarkEnd w:id="0"/>
           <w:p>
             <w:r>
               <w:t xml:space="preserve">                   </w:t>
@@ -6790,30 +6793,14 @@
       </w:r>
       <w:r>
         <w:tab/>
-      </w:r>
-      <w:r>
-        <w:t>1 - East Asian, 2 - Central Asian, 3 - Southern Asian,</w:t>
-      </w:r>
-      <w:r>
-        <w:t xml:space="preserve"> 4 - Black or African-American, </w:t>
-      </w:r>
-      <w:r>
-        <w:t>5 - Hispanic or Latino, 6 - Middle Eastern or North African,</w:t>
-      </w:r>
-      <w:r>
-        <w:t xml:space="preserve"> </w:t>
+        <w:t xml:space="preserve">1 - East Asian, 2 - Central Asian, 3 - Southern Asian, 4 - Black or African-American, 5 - Hispanic or Latino, 6 - Middle Eastern or North African, </w:t>
       </w:r>
       <w:r>
         <w:br/>
-        <w:t xml:space="preserve">7 - Native American or Alaska, </w:t>
-      </w:r>
-      <w:r>
-        <w:t>8 - Native Hawaiian or Pacific Islander, 9 - White or European, 10 - Other</w:t>
+        <w:t>7 - Native American or Alaska, 8 - Native Hawaiian or Pacific Islander, 9 - White or European, 10 - Other</w:t>
       </w:r>
     </w:p>
     <w:p>
-      <w:bookmarkStart w:id="0" w:name="_GoBack"/>
-      <w:bookmarkEnd w:id="0"/>
       <w:r>
         <w:br w:type="page"/>
       </w:r>

</xml_diff>